<commit_message>
Files for assignment 3
</commit_message>
<xml_diff>
--- a/CMIM_HW_3_Jakub Trusina.docx
+++ b/CMIM_HW_3_Jakub Trusina.docx
@@ -1068,6 +1068,9 @@
       </w:r>
       <m:oMath>
         <m:r>
+          <m:rPr>
+            <m:sty m:val="p"/>
+          </m:rPr>
           <w:rPr>
             <w:rFonts w:ascii="Cambria Math" w:hAnsi="Cambria Math"/>
           </w:rPr>
@@ -3618,7 +3621,12 @@
         <w:t>Δt</w:t>
       </w:r>
       <w:r>
-        <w:t xml:space="preserve"> leads to more accurate solutions.</w:t>
+        <w:t xml:space="preserve"> leads to more accu</w:t>
+      </w:r>
+      <w:bookmarkStart w:id="8" w:name="_GoBack"/>
+      <w:bookmarkEnd w:id="8"/>
+      <w:r>
+        <w:t>rate solutions.</w:t>
       </w:r>
     </w:p>
     <w:p>
@@ -3630,11 +3638,11 @@
         </w:numPr>
         <w:ind w:left="432"/>
       </w:pPr>
-      <w:bookmarkStart w:id="8" w:name="_Toc1574948"/>
+      <w:bookmarkStart w:id="9" w:name="_Toc1574948"/>
       <w:r>
         <w:t>Conclusions</w:t>
       </w:r>
-      <w:bookmarkEnd w:id="8"/>
+      <w:bookmarkEnd w:id="9"/>
     </w:p>
     <w:p>
       <w:r>
@@ -3665,15 +3673,13 @@
         <w:t>the</w:t>
       </w:r>
       <w:r>
-        <w:t xml:space="preserve"> reposit</w:t>
-      </w:r>
-      <w:bookmarkStart w:id="9" w:name="_GoBack"/>
-      <w:bookmarkEnd w:id="9"/>
-      <w:r>
-        <w:t xml:space="preserve">ory </w:t>
+        <w:t xml:space="preserve"> repository </w:t>
       </w:r>
       <w:r>
         <w:t xml:space="preserve">is: </w:t>
+      </w:r>
+      <w:r>
+        <w:t>https://github.com/q2493/HW_3_Trusina.git</w:t>
       </w:r>
     </w:p>
     <w:p>
@@ -9018,7 +9024,7 @@
 </file>
 
 <file path=customXml/itemProps1.xml><?xml version="1.0" encoding="utf-8"?>
-<ds:datastoreItem xmlns:ds="http://schemas.openxmlformats.org/officeDocument/2006/customXml" ds:itemID="{C37E53B2-76A3-4C07-9D6D-37CD492C582B}">
+<ds:datastoreItem xmlns:ds="http://schemas.openxmlformats.org/officeDocument/2006/customXml" ds:itemID="{9EB5B3D2-9B5B-4D1F-A6AE-7AAFC1D55D33}">
   <ds:schemaRefs>
     <ds:schemaRef ds:uri="http://schemas.openxmlformats.org/officeDocument/2006/bibliography"/>
   </ds:schemaRefs>

</xml_diff>